<commit_message>
Sample exams downloaded to work through. Testing tools document filled in. Week 5 README file updated with rest of notes for ISTQB
</commit_message>
<xml_diff>
--- a/Week5/ISTQB/Handouts/6. TOOL SUPPORT FOR TESTING 2018 - To be filled out by student.docx
+++ b/Week5/ISTQB/Handouts/6. TOOL SUPPORT FOR TESTING 2018 - To be filled out by student.docx
@@ -1,6 +1,6 @@
 
 <file path=word/document.xml><?xml version="1.0" encoding="utf-8"?>
-<w:document xmlns:wpc="http://schemas.microsoft.com/office/word/2010/wordprocessingCanvas" xmlns:cx="http://schemas.microsoft.com/office/drawing/2014/chartex" xmlns:cx1="http://schemas.microsoft.com/office/drawing/2015/9/8/chartex" xmlns:cx2="http://schemas.microsoft.com/office/drawing/2015/10/21/chartex" xmlns:cx3="http://schemas.microsoft.com/office/drawing/2016/5/9/chartex" xmlns:cx4="http://schemas.microsoft.com/office/drawing/2016/5/10/chartex" xmlns:cx5="http://schemas.microsoft.com/office/drawing/2016/5/11/chartex" xmlns:cx6="http://schemas.microsoft.com/office/drawing/2016/5/12/chartex" xmlns:cx7="http://schemas.microsoft.com/office/drawing/2016/5/13/chartex" xmlns:cx8="http://schemas.microsoft.com/office/drawing/2016/5/14/chartex" xmlns:mc="http://schemas.openxmlformats.org/markup-compatibility/2006" xmlns:aink="http://schemas.microsoft.com/office/drawing/2016/ink" xmlns:am3d="http://schemas.microsoft.com/office/drawing/2017/model3d" xmlns:o="urn:schemas-microsoft-com:office:office" xmlns:r="http://schemas.openxmlformats.org/officeDocument/2006/relationships" xmlns:m="http://schemas.openxmlformats.org/officeDocument/2006/math" xmlns:v="urn:schemas-microsoft-com:vml" xmlns:wp14="http://schemas.microsoft.com/office/word/2010/wordprocessingDrawing" xmlns:wp="http://schemas.openxmlformats.org/drawingml/2006/wordprocessingDrawing" xmlns:w10="urn:schemas-microsoft-com:office:word" xmlns:w="http://schemas.openxmlformats.org/wordprocessingml/2006/main" xmlns:w14="http://schemas.microsoft.com/office/word/2010/wordml" xmlns:w15="http://schemas.microsoft.com/office/word/2012/wordml" xmlns:w16cid="http://schemas.microsoft.com/office/word/2016/wordml/cid" xmlns:w16se="http://schemas.microsoft.com/office/word/2015/wordml/symex" xmlns:wpg="http://schemas.microsoft.com/office/word/2010/wordprocessingGroup" xmlns:wpi="http://schemas.microsoft.com/office/word/2010/wordprocessingInk" xmlns:wne="http://schemas.microsoft.com/office/word/2006/wordml" xmlns:wps="http://schemas.microsoft.com/office/word/2010/wordprocessingShape" mc:Ignorable="w14 w15 w16se w16cid wp14">
+<w:document xmlns:wpc="http://schemas.microsoft.com/office/word/2010/wordprocessingCanvas" xmlns:cx="http://schemas.microsoft.com/office/drawing/2014/chartex" xmlns:cx1="http://schemas.microsoft.com/office/drawing/2015/9/8/chartex" xmlns:cx2="http://schemas.microsoft.com/office/drawing/2015/10/21/chartex" xmlns:cx3="http://schemas.microsoft.com/office/drawing/2016/5/9/chartex" xmlns:cx4="http://schemas.microsoft.com/office/drawing/2016/5/10/chartex" xmlns:cx5="http://schemas.microsoft.com/office/drawing/2016/5/11/chartex" xmlns:cx6="http://schemas.microsoft.com/office/drawing/2016/5/12/chartex" xmlns:cx7="http://schemas.microsoft.com/office/drawing/2016/5/13/chartex" xmlns:cx8="http://schemas.microsoft.com/office/drawing/2016/5/14/chartex" xmlns:mc="http://schemas.openxmlformats.org/markup-compatibility/2006" xmlns:aink="http://schemas.microsoft.com/office/drawing/2016/ink" xmlns:am3d="http://schemas.microsoft.com/office/drawing/2017/model3d" xmlns:o="urn:schemas-microsoft-com:office:office" xmlns:oel="http://schemas.microsoft.com/office/2019/extlst" xmlns:r="http://schemas.openxmlformats.org/officeDocument/2006/relationships" xmlns:m="http://schemas.openxmlformats.org/officeDocument/2006/math" xmlns:v="urn:schemas-microsoft-com:vml" xmlns:wp14="http://schemas.microsoft.com/office/word/2010/wordprocessingDrawing" xmlns:wp="http://schemas.openxmlformats.org/drawingml/2006/wordprocessingDrawing" xmlns:w10="urn:schemas-microsoft-com:office:word" xmlns:w="http://schemas.openxmlformats.org/wordprocessingml/2006/main" xmlns:w14="http://schemas.microsoft.com/office/word/2010/wordml" xmlns:w15="http://schemas.microsoft.com/office/word/2012/wordml" xmlns:w16cex="http://schemas.microsoft.com/office/word/2018/wordml/cex" xmlns:w16cid="http://schemas.microsoft.com/office/word/2016/wordml/cid" xmlns:w16="http://schemas.microsoft.com/office/word/2018/wordml" xmlns:w16sdtdh="http://schemas.microsoft.com/office/word/2020/wordml/sdtdatahash" xmlns:w16se="http://schemas.microsoft.com/office/word/2015/wordml/symex" xmlns:wpg="http://schemas.microsoft.com/office/word/2010/wordprocessingGroup" xmlns:wpi="http://schemas.microsoft.com/office/word/2010/wordprocessingInk" xmlns:wne="http://schemas.microsoft.com/office/word/2006/wordml" xmlns:wps="http://schemas.microsoft.com/office/word/2010/wordprocessingShape" mc:Ignorable="w14 w15 w16se w16cid w16 w16cex w16sdtdh wp14">
   <w:body>
     <w:p>
       <w:pPr>
@@ -102,7 +102,6 @@
                                 <w:szCs w:val="30"/>
                               </w:rPr>
                             </w:pPr>
-                            <w:proofErr w:type="spellStart"/>
                             <w:r>
                               <w:rPr>
                                 <w:rFonts w:cs="Arial"/>
@@ -111,18 +110,7 @@
                                 <w:sz w:val="30"/>
                                 <w:szCs w:val="30"/>
                               </w:rPr>
-                              <w:t>i</w:t>
-                            </w:r>
-                            <w:proofErr w:type="spellEnd"/>
-                            <w:r>
-                              <w:rPr>
-                                <w:rFonts w:cs="Arial"/>
-                                <w:b/>
-                                <w:color w:val="B3186D" w:themeColor="accent1" w:themeShade="BF"/>
-                                <w:sz w:val="30"/>
-                                <w:szCs w:val="30"/>
-                              </w:rPr>
-                              <w:t>. The main principles of tool selection</w:t>
+                              <w:t>i. The main principles of tool selection</w:t>
                             </w:r>
                           </w:p>
                           <w:p>
@@ -698,7 +686,7 @@
                 <v:stroke joinstyle="miter"/>
                 <v:path gradientshapeok="t" o:connecttype="rect"/>
               </v:shapetype>
-              <v:shape id="Content Placeholder 2" o:spid="_x0000_s1026" type="#_x0000_t202" style="position:absolute;margin-left:380pt;margin-top:11.95pt;width:387.75pt;height:473.1pt;z-index:251661312;visibility:visible;mso-wrap-style:square;mso-width-percent:0;mso-height-percent:0;mso-wrap-distance-left:9pt;mso-wrap-distance-top:0;mso-wrap-distance-right:9pt;mso-wrap-distance-bottom:0;mso-position-horizontal:absolute;mso-position-horizontal-relative:margin;mso-position-vertical:absolute;mso-position-vertical-relative:text;mso-width-percent:0;mso-height-percent:0;mso-width-relative:margin;mso-height-relative:margin;v-text-anchor:top" o:gfxdata="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" filled="f" strokecolor="#771048 [1604]" strokeweight="1pt">
+              <v:shape id="Content Placeholder 2" o:spid="_x0000_s1026" type="#_x0000_t202" style="position:absolute;margin-left:380pt;margin-top:11.95pt;width:387.75pt;height:473.1pt;z-index:251661312;visibility:visible;mso-wrap-style:square;mso-width-percent:0;mso-height-percent:0;mso-wrap-distance-left:9pt;mso-wrap-distance-top:0;mso-wrap-distance-right:9pt;mso-wrap-distance-bottom:0;mso-position-horizontal:absolute;mso-position-horizontal-relative:margin;mso-position-vertical:absolute;mso-position-vertical-relative:text;mso-width-percent:0;mso-height-percent:0;mso-width-relative:margin;mso-height-relative:margin;v-text-anchor:top" o:gfxdata="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" filled="f" strokecolor="#771048 [1604]" strokeweight="1pt">
                 <v:path arrowok="t"/>
                 <v:textbox>
                   <w:txbxContent>
@@ -1426,7 +1414,7 @@
           </mc:Choice>
           <mc:Fallback>
             <w:pict>
-              <v:shape w14:anchorId="55CC9B5C" id="Text Box 9" o:spid="_x0000_s1027" type="#_x0000_t202" style="position:absolute;margin-left:-19.5pt;margin-top:5.15pt;width:402.75pt;height:47.7pt;z-index:251649024;visibility:visible;mso-wrap-style:square;mso-width-percent:0;mso-height-percent:0;mso-wrap-distance-left:9pt;mso-wrap-distance-top:0;mso-wrap-distance-right:9pt;mso-wrap-distance-bottom:0;mso-position-horizontal:absolute;mso-position-horizontal-relative:margin;mso-position-vertical:absolute;mso-position-vertical-relative:text;mso-width-percent:0;mso-height-percent:0;mso-width-relative:margin;mso-height-relative:margin;v-text-anchor:top" o:gfxdata="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" filled="f" stroked="f" strokeweight=".5pt">
+              <v:shape w14:anchorId="55CC9B5C" id="Text Box 9" o:spid="_x0000_s1027" type="#_x0000_t202" style="position:absolute;margin-left:-19.5pt;margin-top:5.15pt;width:402.75pt;height:47.7pt;z-index:251649024;visibility:visible;mso-wrap-style:square;mso-width-percent:0;mso-height-percent:0;mso-wrap-distance-left:9pt;mso-wrap-distance-top:0;mso-wrap-distance-right:9pt;mso-wrap-distance-bottom:0;mso-position-horizontal:absolute;mso-position-horizontal-relative:margin;mso-position-vertical:absolute;mso-position-vertical-relative:text;mso-width-percent:0;mso-height-percent:0;mso-width-relative:margin;mso-height-relative:margin;v-text-anchor:top" o:gfxdata="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" filled="f" stroked="f" strokeweight=".5pt">
                 <v:textbox>
                   <w:txbxContent>
                     <w:p>
@@ -1610,7 +1598,6 @@
                                 <w:szCs w:val="30"/>
                               </w:rPr>
                             </w:pPr>
-                            <w:proofErr w:type="spellStart"/>
                             <w:r>
                               <w:rPr>
                                 <w:rFonts w:cs="Arial"/>
@@ -1619,18 +1606,7 @@
                                 <w:sz w:val="30"/>
                                 <w:szCs w:val="30"/>
                               </w:rPr>
-                              <w:t>i</w:t>
-                            </w:r>
-                            <w:proofErr w:type="spellEnd"/>
-                            <w:r>
-                              <w:rPr>
-                                <w:rFonts w:cs="Arial"/>
-                                <w:b/>
-                                <w:color w:val="B3186D" w:themeColor="accent1" w:themeShade="BF"/>
-                                <w:sz w:val="30"/>
-                                <w:szCs w:val="30"/>
-                              </w:rPr>
-                              <w:t>. Benefits</w:t>
+                              <w:t>i. Benefits</w:t>
                             </w:r>
                           </w:p>
                           <w:p>
@@ -2058,7 +2034,7 @@
           </mc:Choice>
           <mc:Fallback>
             <w:pict>
-              <v:shape w14:anchorId="65CEA76A" id="_x0000_s1028" type="#_x0000_t202" style="position:absolute;margin-left:.55pt;margin-top:26.85pt;width:364.5pt;height:434.3pt;z-index:251659264;visibility:visible;mso-wrap-style:square;mso-width-percent:0;mso-height-percent:0;mso-wrap-distance-left:9pt;mso-wrap-distance-top:0;mso-wrap-distance-right:9pt;mso-wrap-distance-bottom:0;mso-position-horizontal:absolute;mso-position-horizontal-relative:margin;mso-position-vertical:absolute;mso-position-vertical-relative:text;mso-width-percent:0;mso-height-percent:0;mso-width-relative:margin;mso-height-relative:margin;v-text-anchor:top" o:gfxdata="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" filled="f" strokecolor="#771048 [1604]" strokeweight="1pt">
+              <v:shape w14:anchorId="65CEA76A" id="_x0000_s1028" type="#_x0000_t202" style="position:absolute;margin-left:.55pt;margin-top:26.85pt;width:364.5pt;height:434.3pt;z-index:251659264;visibility:visible;mso-wrap-style:square;mso-width-percent:0;mso-height-percent:0;mso-wrap-distance-left:9pt;mso-wrap-distance-top:0;mso-wrap-distance-right:9pt;mso-wrap-distance-bottom:0;mso-position-horizontal:absolute;mso-position-horizontal-relative:margin;mso-position-vertical:absolute;mso-position-vertical-relative:text;mso-width-percent:0;mso-height-percent:0;mso-width-relative:margin;mso-height-relative:margin;v-text-anchor:top" o:gfxdata="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" filled="f" strokecolor="#771048 [1604]" strokeweight="1pt">
                 <v:path arrowok="t"/>
                 <v:textbox>
                   <w:txbxContent>
@@ -2752,16 +2728,8 @@
               <w:rPr>
                 <w:b/>
               </w:rPr>
-              <w:t xml:space="preserve">for management of testing and </w:t>
-            </w:r>
-            <w:proofErr w:type="spellStart"/>
-            <w:r>
-              <w:rPr>
-                <w:b/>
-              </w:rPr>
-              <w:t>testware</w:t>
-            </w:r>
-            <w:proofErr w:type="spellEnd"/>
+              <w:t>for management of testing and testware</w:t>
+            </w:r>
           </w:p>
         </w:tc>
         <w:tc>
@@ -2779,19 +2747,31 @@
           <w:tcPr>
             <w:tcW w:w="1759" w:type="dxa"/>
           </w:tcPr>
-          <w:p/>
+          <w:p>
+            <w:r>
+              <w:t>All</w:t>
+            </w:r>
+          </w:p>
         </w:tc>
         <w:tc>
           <w:tcPr>
             <w:tcW w:w="5954" w:type="dxa"/>
           </w:tcPr>
-          <w:p/>
+          <w:p>
+            <w:r>
+              <w:t>Capabilities include testware management, scheduling of tests, logging of results, progress tracking, incident management and test reporting</w:t>
+            </w:r>
+          </w:p>
         </w:tc>
         <w:tc>
           <w:tcPr>
             <w:tcW w:w="1701" w:type="dxa"/>
           </w:tcPr>
-          <w:p/>
+          <w:p>
+            <w:r>
+              <w:t>Testers</w:t>
+            </w:r>
+          </w:p>
         </w:tc>
         <w:tc>
           <w:tcPr>
@@ -2833,19 +2813,31 @@
           <w:tcPr>
             <w:tcW w:w="1759" w:type="dxa"/>
           </w:tcPr>
-          <w:p/>
+          <w:p>
+            <w:r>
+              <w:t>Test execution</w:t>
+            </w:r>
+          </w:p>
         </w:tc>
         <w:tc>
           <w:tcPr>
             <w:tcW w:w="5954" w:type="dxa"/>
           </w:tcPr>
-          <w:p/>
+          <w:p>
+            <w:r>
+              <w:t>Facilitates recording and status tracking of defects</w:t>
+            </w:r>
+          </w:p>
         </w:tc>
         <w:tc>
           <w:tcPr>
             <w:tcW w:w="1701" w:type="dxa"/>
           </w:tcPr>
-          <w:p/>
+          <w:p>
+            <w:r>
+              <w:t>Testers</w:t>
+            </w:r>
+          </w:p>
         </w:tc>
         <w:tc>
           <w:tcPr>
@@ -2887,19 +2879,31 @@
           <w:tcPr>
             <w:tcW w:w="1759" w:type="dxa"/>
           </w:tcPr>
-          <w:p/>
+          <w:p>
+            <w:r>
+              <w:t>Test analysis</w:t>
+            </w:r>
+          </w:p>
         </w:tc>
         <w:tc>
           <w:tcPr>
             <w:tcW w:w="5954" w:type="dxa"/>
           </w:tcPr>
-          <w:p/>
+          <w:p>
+            <w:r>
+              <w:t>Supports recording of requirements</w:t>
+            </w:r>
+          </w:p>
         </w:tc>
         <w:tc>
           <w:tcPr>
             <w:tcW w:w="1701" w:type="dxa"/>
           </w:tcPr>
-          <w:p/>
+          <w:p>
+            <w:r>
+              <w:t>Business Analysts</w:t>
+            </w:r>
+          </w:p>
         </w:tc>
         <w:tc>
           <w:tcPr>
@@ -2944,19 +2948,31 @@
           <w:tcPr>
             <w:tcW w:w="1759" w:type="dxa"/>
           </w:tcPr>
-          <w:p/>
+          <w:p>
+            <w:r>
+              <w:t>Test implementation</w:t>
+            </w:r>
+          </w:p>
         </w:tc>
         <w:tc>
           <w:tcPr>
             <w:tcW w:w="5954" w:type="dxa"/>
           </w:tcPr>
-          <w:p/>
+          <w:p>
+            <w:r>
+              <w:t>Supports the identification and control of configuration items</w:t>
+            </w:r>
+          </w:p>
         </w:tc>
         <w:tc>
           <w:tcPr>
             <w:tcW w:w="1701" w:type="dxa"/>
           </w:tcPr>
-          <w:p/>
+          <w:p>
+            <w:r>
+              <w:t>Various</w:t>
+            </w:r>
+          </w:p>
         </w:tc>
         <w:tc>
           <w:tcPr>
@@ -2998,19 +3014,31 @@
           <w:tcPr>
             <w:tcW w:w="1759" w:type="dxa"/>
           </w:tcPr>
-          <w:p/>
+          <w:p>
+            <w:r>
+              <w:t>Test implementation</w:t>
+            </w:r>
+          </w:p>
         </w:tc>
         <w:tc>
           <w:tcPr>
             <w:tcW w:w="5954" w:type="dxa"/>
           </w:tcPr>
-          <w:p/>
+          <w:p>
+            <w:r>
+              <w:t>Provides regular and frequent builds</w:t>
+            </w:r>
+          </w:p>
         </w:tc>
         <w:tc>
           <w:tcPr>
             <w:tcW w:w="1701" w:type="dxa"/>
           </w:tcPr>
-          <w:p/>
+          <w:p>
+            <w:r>
+              <w:t>Developers</w:t>
+            </w:r>
+          </w:p>
         </w:tc>
         <w:tc>
           <w:tcPr>
@@ -3058,19 +3086,31 @@
           <w:tcPr>
             <w:tcW w:w="1759" w:type="dxa"/>
           </w:tcPr>
-          <w:p/>
+          <w:p>
+            <w:r>
+              <w:t>Various, except execution</w:t>
+            </w:r>
+          </w:p>
         </w:tc>
         <w:tc>
           <w:tcPr>
             <w:tcW w:w="5954" w:type="dxa"/>
           </w:tcPr>
-          <w:p/>
+          <w:p>
+            <w:r>
+              <w:t>Provides support to review process</w:t>
+            </w:r>
+          </w:p>
         </w:tc>
         <w:tc>
           <w:tcPr>
             <w:tcW w:w="1701" w:type="dxa"/>
           </w:tcPr>
-          <w:p/>
+          <w:p>
+            <w:r>
+              <w:t>Various</w:t>
+            </w:r>
+          </w:p>
         </w:tc>
         <w:tc>
           <w:tcPr>
@@ -3115,19 +3155,31 @@
           <w:tcPr>
             <w:tcW w:w="1759" w:type="dxa"/>
           </w:tcPr>
-          <w:p/>
+          <w:p>
+            <w:r>
+              <w:t>Test implementation</w:t>
+            </w:r>
+          </w:p>
         </w:tc>
         <w:tc>
           <w:tcPr>
             <w:tcW w:w="5954" w:type="dxa"/>
           </w:tcPr>
-          <w:p/>
+          <w:p>
+            <w:r>
+              <w:t>Carries out static code analysis</w:t>
+            </w:r>
+          </w:p>
         </w:tc>
         <w:tc>
           <w:tcPr>
             <w:tcW w:w="1701" w:type="dxa"/>
           </w:tcPr>
-          <w:p/>
+          <w:p>
+            <w:r>
+              <w:t>Developers</w:t>
+            </w:r>
+          </w:p>
         </w:tc>
         <w:tc>
           <w:tcPr>
@@ -3192,19 +3244,31 @@
           <w:tcPr>
             <w:tcW w:w="1759" w:type="dxa"/>
           </w:tcPr>
-          <w:p/>
+          <w:p>
+            <w:r>
+              <w:t>Test design</w:t>
+            </w:r>
+          </w:p>
         </w:tc>
         <w:tc>
           <w:tcPr>
             <w:tcW w:w="5954" w:type="dxa"/>
           </w:tcPr>
-          <w:p/>
+          <w:p>
+            <w:r>
+              <w:t>Generates test inputs from a specification held in a CASE tool repository</w:t>
+            </w:r>
+          </w:p>
         </w:tc>
         <w:tc>
           <w:tcPr>
             <w:tcW w:w="1701" w:type="dxa"/>
           </w:tcPr>
-          <w:p/>
+          <w:p>
+            <w:r>
+              <w:t>Testers</w:t>
+            </w:r>
+          </w:p>
         </w:tc>
         <w:tc>
           <w:tcPr>
@@ -3246,19 +3310,31 @@
           <w:tcPr>
             <w:tcW w:w="1759" w:type="dxa"/>
           </w:tcPr>
-          <w:p/>
+          <w:p>
+            <w:r>
+              <w:t>Test analysis, Test design, Test implementation</w:t>
+            </w:r>
+          </w:p>
         </w:tc>
         <w:tc>
           <w:tcPr>
             <w:tcW w:w="5954" w:type="dxa"/>
           </w:tcPr>
-          <w:p/>
+          <w:p>
+            <w:r>
+              <w:t>Supports the creation, amendment and verification of models</w:t>
+            </w:r>
+          </w:p>
         </w:tc>
         <w:tc>
           <w:tcPr>
             <w:tcW w:w="1701" w:type="dxa"/>
           </w:tcPr>
-          <w:p/>
+          <w:p>
+            <w:r>
+              <w:t>Developers</w:t>
+            </w:r>
+          </w:p>
         </w:tc>
         <w:tc>
           <w:tcPr>
@@ -3303,19 +3379,31 @@
           <w:tcPr>
             <w:tcW w:w="1759" w:type="dxa"/>
           </w:tcPr>
-          <w:p/>
+          <w:p>
+            <w:r>
+              <w:t>Test implementation</w:t>
+            </w:r>
+          </w:p>
         </w:tc>
         <w:tc>
           <w:tcPr>
             <w:tcW w:w="5954" w:type="dxa"/>
           </w:tcPr>
-          <w:p/>
+          <w:p>
+            <w:r>
+              <w:t>Enables data to be selected from existing databases</w:t>
+            </w:r>
+          </w:p>
         </w:tc>
         <w:tc>
           <w:tcPr>
             <w:tcW w:w="1701" w:type="dxa"/>
           </w:tcPr>
-          <w:p/>
+          <w:p>
+            <w:r>
+              <w:t>Various</w:t>
+            </w:r>
+          </w:p>
         </w:tc>
         <w:tc>
           <w:tcPr>
@@ -3357,19 +3445,31 @@
           <w:tcPr>
             <w:tcW w:w="1759" w:type="dxa"/>
           </w:tcPr>
-          <w:p/>
+          <w:p>
+            <w:r>
+              <w:t>Test design</w:t>
+            </w:r>
+          </w:p>
         </w:tc>
         <w:tc>
           <w:tcPr>
             <w:tcW w:w="5954" w:type="dxa"/>
           </w:tcPr>
-          <w:p/>
+          <w:p>
+            <w:r>
+              <w:t>A way of developing tests before software is developed to run</w:t>
+            </w:r>
+          </w:p>
         </w:tc>
         <w:tc>
           <w:tcPr>
             <w:tcW w:w="1701" w:type="dxa"/>
           </w:tcPr>
-          <w:p/>
+          <w:p>
+            <w:r>
+              <w:t>Developers</w:t>
+            </w:r>
+          </w:p>
         </w:tc>
         <w:tc>
           <w:tcPr>
@@ -3417,19 +3517,31 @@
           <w:tcPr>
             <w:tcW w:w="1759" w:type="dxa"/>
           </w:tcPr>
-          <w:p/>
+          <w:p>
+            <w:r>
+              <w:t>Test design</w:t>
+            </w:r>
+          </w:p>
         </w:tc>
         <w:tc>
           <w:tcPr>
             <w:tcW w:w="5954" w:type="dxa"/>
           </w:tcPr>
-          <w:p/>
+          <w:p>
+            <w:r>
+              <w:t>An enhancement to TDD tools configured so they can be used by testers</w:t>
+            </w:r>
+          </w:p>
         </w:tc>
         <w:tc>
           <w:tcPr>
             <w:tcW w:w="1701" w:type="dxa"/>
           </w:tcPr>
-          <w:p/>
+          <w:p>
+            <w:r>
+              <w:t>Testers</w:t>
+            </w:r>
+          </w:p>
         </w:tc>
         <w:tc>
           <w:tcPr>
@@ -3454,7 +3566,6 @@
                 <w:b/>
               </w:rPr>
             </w:pPr>
-            <w:bookmarkStart w:id="0" w:name="_GoBack" w:colFirst="0" w:colLast="0"/>
             <w:r>
               <w:rPr>
                 <w:b/>
@@ -3479,68 +3590,31 @@
           <w:tcPr>
             <w:tcW w:w="1759" w:type="dxa"/>
           </w:tcPr>
-          <w:p/>
+          <w:p>
+            <w:r>
+              <w:t>Test execution</w:t>
+            </w:r>
+          </w:p>
         </w:tc>
         <w:tc>
           <w:tcPr>
             <w:tcW w:w="5954" w:type="dxa"/>
           </w:tcPr>
-          <w:p/>
+          <w:p>
+            <w:r>
+              <w:t>Executes tests and evaluates outcomes</w:t>
+            </w:r>
+          </w:p>
         </w:tc>
         <w:tc>
           <w:tcPr>
             <w:tcW w:w="1701" w:type="dxa"/>
           </w:tcPr>
-          <w:p/>
-        </w:tc>
-        <w:tc>
-          <w:tcPr>
-            <w:tcW w:w="1701" w:type="dxa"/>
-          </w:tcPr>
-          <w:p/>
-        </w:tc>
-      </w:tr>
-      <w:bookmarkEnd w:id="0"/>
-      <w:tr>
-        <w:trPr>
-          <w:trHeight w:val="1417"/>
-        </w:trPr>
-        <w:tc>
-          <w:tcPr>
-            <w:tcW w:w="2263" w:type="dxa"/>
-            <w:vMerge/>
-            <w:shd w:val="clear" w:color="auto" w:fill="DBEDF8" w:themeFill="accent3" w:themeFillTint="33"/>
-          </w:tcPr>
-          <w:p/>
-        </w:tc>
-        <w:tc>
-          <w:tcPr>
-            <w:tcW w:w="2210" w:type="dxa"/>
-            <w:shd w:val="clear" w:color="auto" w:fill="E7E2F9" w:themeFill="accent5" w:themeFillTint="33"/>
-          </w:tcPr>
-          <w:p>
-            <w:r>
-              <w:t>Test Herness</w:t>
-            </w:r>
-          </w:p>
-        </w:tc>
-        <w:tc>
-          <w:tcPr>
-            <w:tcW w:w="1759" w:type="dxa"/>
-          </w:tcPr>
-          <w:p/>
-        </w:tc>
-        <w:tc>
-          <w:tcPr>
-            <w:tcW w:w="5954" w:type="dxa"/>
-          </w:tcPr>
-          <w:p/>
-        </w:tc>
-        <w:tc>
-          <w:tcPr>
-            <w:tcW w:w="1701" w:type="dxa"/>
-          </w:tcPr>
-          <w:p/>
+          <w:p>
+            <w:r>
+              <w:t>Testers</w:t>
+            </w:r>
+          </w:p>
         </w:tc>
         <w:tc>
           <w:tcPr>
@@ -3568,7 +3642,7 @@
           </w:tcPr>
           <w:p>
             <w:r>
-              <w:t>Unit test framework</w:t>
+              <w:t>Test Herness</w:t>
             </w:r>
           </w:p>
         </w:tc>
@@ -3576,19 +3650,31 @@
           <w:tcPr>
             <w:tcW w:w="1759" w:type="dxa"/>
           </w:tcPr>
-          <w:p/>
+          <w:p>
+            <w:r>
+              <w:t>Test execution</w:t>
+            </w:r>
+          </w:p>
         </w:tc>
         <w:tc>
           <w:tcPr>
             <w:tcW w:w="5954" w:type="dxa"/>
           </w:tcPr>
-          <w:p/>
+          <w:p>
+            <w:r>
+              <w:t>Composed of stubs and drivers needed to conduct a test</w:t>
+            </w:r>
+          </w:p>
         </w:tc>
         <w:tc>
           <w:tcPr>
             <w:tcW w:w="1701" w:type="dxa"/>
           </w:tcPr>
-          <w:p/>
+          <w:p>
+            <w:r>
+              <w:t>Developers</w:t>
+            </w:r>
+          </w:p>
         </w:tc>
         <w:tc>
           <w:tcPr>
@@ -3616,6 +3702,66 @@
           </w:tcPr>
           <w:p>
             <w:r>
+              <w:t>Unit test framework</w:t>
+            </w:r>
+          </w:p>
+        </w:tc>
+        <w:tc>
+          <w:tcPr>
+            <w:tcW w:w="1759" w:type="dxa"/>
+          </w:tcPr>
+          <w:p>
+            <w:r>
+              <w:t>Test execution</w:t>
+            </w:r>
+          </w:p>
+        </w:tc>
+        <w:tc>
+          <w:tcPr>
+            <w:tcW w:w="5954" w:type="dxa"/>
+          </w:tcPr>
+          <w:p>
+            <w:r>
+              <w:t>Supports multiple test harnesses</w:t>
+            </w:r>
+          </w:p>
+        </w:tc>
+        <w:tc>
+          <w:tcPr>
+            <w:tcW w:w="1701" w:type="dxa"/>
+          </w:tcPr>
+          <w:p>
+            <w:r>
+              <w:t>Developers</w:t>
+            </w:r>
+          </w:p>
+        </w:tc>
+        <w:tc>
+          <w:tcPr>
+            <w:tcW w:w="1701" w:type="dxa"/>
+          </w:tcPr>
+          <w:p/>
+        </w:tc>
+      </w:tr>
+      <w:tr>
+        <w:trPr>
+          <w:trHeight w:val="1417"/>
+        </w:trPr>
+        <w:tc>
+          <w:tcPr>
+            <w:tcW w:w="2263" w:type="dxa"/>
+            <w:vMerge/>
+            <w:shd w:val="clear" w:color="auto" w:fill="DBEDF8" w:themeFill="accent3" w:themeFillTint="33"/>
+          </w:tcPr>
+          <w:p/>
+        </w:tc>
+        <w:tc>
+          <w:tcPr>
+            <w:tcW w:w="2210" w:type="dxa"/>
+            <w:shd w:val="clear" w:color="auto" w:fill="E7E2F9" w:themeFill="accent5" w:themeFillTint="33"/>
+          </w:tcPr>
+          <w:p>
+            <w:r>
               <w:t>Coverage</w:t>
             </w:r>
           </w:p>
@@ -3624,19 +3770,31 @@
           <w:tcPr>
             <w:tcW w:w="1759" w:type="dxa"/>
           </w:tcPr>
-          <w:p/>
+          <w:p>
+            <w:r>
+              <w:t>Test execution</w:t>
+            </w:r>
+          </w:p>
         </w:tc>
         <w:tc>
           <w:tcPr>
             <w:tcW w:w="5954" w:type="dxa"/>
           </w:tcPr>
-          <w:p/>
+          <w:p>
+            <w:r>
+              <w:t>Provides objective measures of what structured elements have been exercised by a test suite</w:t>
+            </w:r>
+          </w:p>
         </w:tc>
         <w:tc>
           <w:tcPr>
             <w:tcW w:w="1701" w:type="dxa"/>
           </w:tcPr>
-          <w:p/>
+          <w:p>
+            <w:r>
+              <w:t>Developers</w:t>
+            </w:r>
+          </w:p>
         </w:tc>
         <w:tc>
           <w:tcPr>
@@ -3660,7 +3818,7 @@
 </file>
 
 <file path=word/endnotes.xml><?xml version="1.0" encoding="utf-8"?>
-<w:endnotes xmlns:wpc="http://schemas.microsoft.com/office/word/2010/wordprocessingCanvas" xmlns:cx="http://schemas.microsoft.com/office/drawing/2014/chartex" xmlns:cx1="http://schemas.microsoft.com/office/drawing/2015/9/8/chartex" xmlns:cx2="http://schemas.microsoft.com/office/drawing/2015/10/21/chartex" xmlns:cx3="http://schemas.microsoft.com/office/drawing/2016/5/9/chartex" xmlns:cx4="http://schemas.microsoft.com/office/drawing/2016/5/10/chartex" xmlns:cx5="http://schemas.microsoft.com/office/drawing/2016/5/11/chartex" xmlns:cx6="http://schemas.microsoft.com/office/drawing/2016/5/12/chartex" xmlns:cx7="http://schemas.microsoft.com/office/drawing/2016/5/13/chartex" xmlns:cx8="http://schemas.microsoft.com/office/drawing/2016/5/14/chartex" xmlns:mc="http://schemas.openxmlformats.org/markup-compatibility/2006" xmlns:aink="http://schemas.microsoft.com/office/drawing/2016/ink" xmlns:am3d="http://schemas.microsoft.com/office/drawing/2017/model3d" xmlns:o="urn:schemas-microsoft-com:office:office" xmlns:r="http://schemas.openxmlformats.org/officeDocument/2006/relationships" xmlns:m="http://schemas.openxmlformats.org/officeDocument/2006/math" xmlns:v="urn:schemas-microsoft-com:vml" xmlns:wp14="http://schemas.microsoft.com/office/word/2010/wordprocessingDrawing" xmlns:wp="http://schemas.openxmlformats.org/drawingml/2006/wordprocessingDrawing" xmlns:w10="urn:schemas-microsoft-com:office:word" xmlns:w="http://schemas.openxmlformats.org/wordprocessingml/2006/main" xmlns:w14="http://schemas.microsoft.com/office/word/2010/wordml" xmlns:w15="http://schemas.microsoft.com/office/word/2012/wordml" xmlns:w16cid="http://schemas.microsoft.com/office/word/2016/wordml/cid" xmlns:w16se="http://schemas.microsoft.com/office/word/2015/wordml/symex" xmlns:wpg="http://schemas.microsoft.com/office/word/2010/wordprocessingGroup" xmlns:wpi="http://schemas.microsoft.com/office/word/2010/wordprocessingInk" xmlns:wne="http://schemas.microsoft.com/office/word/2006/wordml" xmlns:wps="http://schemas.microsoft.com/office/word/2010/wordprocessingShape" mc:Ignorable="w14 w15 w16se w16cid wp14">
+<w:endnotes xmlns:wpc="http://schemas.microsoft.com/office/word/2010/wordprocessingCanvas" xmlns:cx="http://schemas.microsoft.com/office/drawing/2014/chartex" xmlns:cx1="http://schemas.microsoft.com/office/drawing/2015/9/8/chartex" xmlns:cx2="http://schemas.microsoft.com/office/drawing/2015/10/21/chartex" xmlns:cx3="http://schemas.microsoft.com/office/drawing/2016/5/9/chartex" xmlns:cx4="http://schemas.microsoft.com/office/drawing/2016/5/10/chartex" xmlns:cx5="http://schemas.microsoft.com/office/drawing/2016/5/11/chartex" xmlns:cx6="http://schemas.microsoft.com/office/drawing/2016/5/12/chartex" xmlns:cx7="http://schemas.microsoft.com/office/drawing/2016/5/13/chartex" xmlns:cx8="http://schemas.microsoft.com/office/drawing/2016/5/14/chartex" xmlns:mc="http://schemas.openxmlformats.org/markup-compatibility/2006" xmlns:aink="http://schemas.microsoft.com/office/drawing/2016/ink" xmlns:am3d="http://schemas.microsoft.com/office/drawing/2017/model3d" xmlns:o="urn:schemas-microsoft-com:office:office" xmlns:oel="http://schemas.microsoft.com/office/2019/extlst" xmlns:r="http://schemas.openxmlformats.org/officeDocument/2006/relationships" xmlns:m="http://schemas.openxmlformats.org/officeDocument/2006/math" xmlns:v="urn:schemas-microsoft-com:vml" xmlns:wp14="http://schemas.microsoft.com/office/word/2010/wordprocessingDrawing" xmlns:wp="http://schemas.openxmlformats.org/drawingml/2006/wordprocessingDrawing" xmlns:w10="urn:schemas-microsoft-com:office:word" xmlns:w="http://schemas.openxmlformats.org/wordprocessingml/2006/main" xmlns:w14="http://schemas.microsoft.com/office/word/2010/wordml" xmlns:w15="http://schemas.microsoft.com/office/word/2012/wordml" xmlns:w16cex="http://schemas.microsoft.com/office/word/2018/wordml/cex" xmlns:w16cid="http://schemas.microsoft.com/office/word/2016/wordml/cid" xmlns:w16="http://schemas.microsoft.com/office/word/2018/wordml" xmlns:w16sdtdh="http://schemas.microsoft.com/office/word/2020/wordml/sdtdatahash" xmlns:w16se="http://schemas.microsoft.com/office/word/2015/wordml/symex" xmlns:wpg="http://schemas.microsoft.com/office/word/2010/wordprocessingGroup" xmlns:wpi="http://schemas.microsoft.com/office/word/2010/wordprocessingInk" xmlns:wne="http://schemas.microsoft.com/office/word/2006/wordml" xmlns:wps="http://schemas.microsoft.com/office/word/2010/wordprocessingShape" mc:Ignorable="w14 w15 w16se w16cid w16 w16cex w16sdtdh wp14">
   <w:endnote w:type="separator" w:id="-1">
     <w:p>
       <w:pPr>
@@ -3685,13 +3843,13 @@
 </file>
 
 <file path=word/footer1.xml><?xml version="1.0" encoding="utf-8"?>
-<w:ftr xmlns:wpc="http://schemas.microsoft.com/office/word/2010/wordprocessingCanvas" xmlns:cx="http://schemas.microsoft.com/office/drawing/2014/chartex" xmlns:cx1="http://schemas.microsoft.com/office/drawing/2015/9/8/chartex" xmlns:cx2="http://schemas.microsoft.com/office/drawing/2015/10/21/chartex" xmlns:cx3="http://schemas.microsoft.com/office/drawing/2016/5/9/chartex" xmlns:cx4="http://schemas.microsoft.com/office/drawing/2016/5/10/chartex" xmlns:cx5="http://schemas.microsoft.com/office/drawing/2016/5/11/chartex" xmlns:cx6="http://schemas.microsoft.com/office/drawing/2016/5/12/chartex" xmlns:cx7="http://schemas.microsoft.com/office/drawing/2016/5/13/chartex" xmlns:cx8="http://schemas.microsoft.com/office/drawing/2016/5/14/chartex" xmlns:mc="http://schemas.openxmlformats.org/markup-compatibility/2006" xmlns:aink="http://schemas.microsoft.com/office/drawing/2016/ink" xmlns:am3d="http://schemas.microsoft.com/office/drawing/2017/model3d" xmlns:o="urn:schemas-microsoft-com:office:office" xmlns:r="http://schemas.openxmlformats.org/officeDocument/2006/relationships" xmlns:m="http://schemas.openxmlformats.org/officeDocument/2006/math" xmlns:v="urn:schemas-microsoft-com:vml" xmlns:wp14="http://schemas.microsoft.com/office/word/2010/wordprocessingDrawing" xmlns:wp="http://schemas.openxmlformats.org/drawingml/2006/wordprocessingDrawing" xmlns:w10="urn:schemas-microsoft-com:office:word" xmlns:w="http://schemas.openxmlformats.org/wordprocessingml/2006/main" xmlns:w14="http://schemas.microsoft.com/office/word/2010/wordml" xmlns:w15="http://schemas.microsoft.com/office/word/2012/wordml" xmlns:w16cid="http://schemas.microsoft.com/office/word/2016/wordml/cid" xmlns:w16se="http://schemas.microsoft.com/office/word/2015/wordml/symex" xmlns:wpg="http://schemas.microsoft.com/office/word/2010/wordprocessingGroup" xmlns:wpi="http://schemas.microsoft.com/office/word/2010/wordprocessingInk" xmlns:wne="http://schemas.microsoft.com/office/word/2006/wordml" xmlns:wps="http://schemas.microsoft.com/office/word/2010/wordprocessingShape" mc:Ignorable="w14 w15 w16se w16cid wp14">
+<w:ftr xmlns:wpc="http://schemas.microsoft.com/office/word/2010/wordprocessingCanvas" xmlns:cx="http://schemas.microsoft.com/office/drawing/2014/chartex" xmlns:cx1="http://schemas.microsoft.com/office/drawing/2015/9/8/chartex" xmlns:cx2="http://schemas.microsoft.com/office/drawing/2015/10/21/chartex" xmlns:cx3="http://schemas.microsoft.com/office/drawing/2016/5/9/chartex" xmlns:cx4="http://schemas.microsoft.com/office/drawing/2016/5/10/chartex" xmlns:cx5="http://schemas.microsoft.com/office/drawing/2016/5/11/chartex" xmlns:cx6="http://schemas.microsoft.com/office/drawing/2016/5/12/chartex" xmlns:cx7="http://schemas.microsoft.com/office/drawing/2016/5/13/chartex" xmlns:cx8="http://schemas.microsoft.com/office/drawing/2016/5/14/chartex" xmlns:mc="http://schemas.openxmlformats.org/markup-compatibility/2006" xmlns:aink="http://schemas.microsoft.com/office/drawing/2016/ink" xmlns:am3d="http://schemas.microsoft.com/office/drawing/2017/model3d" xmlns:o="urn:schemas-microsoft-com:office:office" xmlns:oel="http://schemas.microsoft.com/office/2019/extlst" xmlns:r="http://schemas.openxmlformats.org/officeDocument/2006/relationships" xmlns:m="http://schemas.openxmlformats.org/officeDocument/2006/math" xmlns:v="urn:schemas-microsoft-com:vml" xmlns:wp14="http://schemas.microsoft.com/office/word/2010/wordprocessingDrawing" xmlns:wp="http://schemas.openxmlformats.org/drawingml/2006/wordprocessingDrawing" xmlns:w10="urn:schemas-microsoft-com:office:word" xmlns:w="http://schemas.openxmlformats.org/wordprocessingml/2006/main" xmlns:w14="http://schemas.microsoft.com/office/word/2010/wordml" xmlns:w15="http://schemas.microsoft.com/office/word/2012/wordml" xmlns:w16cex="http://schemas.microsoft.com/office/word/2018/wordml/cex" xmlns:w16cid="http://schemas.microsoft.com/office/word/2016/wordml/cid" xmlns:w16="http://schemas.microsoft.com/office/word/2018/wordml" xmlns:w16sdtdh="http://schemas.microsoft.com/office/word/2020/wordml/sdtdatahash" xmlns:w16se="http://schemas.microsoft.com/office/word/2015/wordml/symex" xmlns:wpg="http://schemas.microsoft.com/office/word/2010/wordprocessingGroup" xmlns:wpi="http://schemas.microsoft.com/office/word/2010/wordprocessingInk" xmlns:wne="http://schemas.microsoft.com/office/word/2006/wordml" xmlns:wps="http://schemas.microsoft.com/office/word/2010/wordprocessingShape" mc:Ignorable="w14 w15 w16se w16cid w16 w16cex w16sdtdh wp14">
   <w:p>
     <w:pPr>
       <w:pStyle w:val="Footer"/>
     </w:pPr>
-    <w:bookmarkStart w:id="1" w:name="_Hlk12355886"/>
-    <w:bookmarkStart w:id="2" w:name="_Hlk12355887"/>
+    <w:bookmarkStart w:id="0" w:name="_Hlk12355886"/>
+    <w:bookmarkStart w:id="1" w:name="_Hlk12355887"/>
   </w:p>
   <w:p>
     <w:pPr>
@@ -3709,8 +3867,8 @@
     <w:r>
       <w:t>Nishant Mandal</w:t>
     </w:r>
+    <w:bookmarkEnd w:id="0"/>
     <w:bookmarkEnd w:id="1"/>
-    <w:bookmarkEnd w:id="2"/>
   </w:p>
   <w:p>
     <w:pPr>
@@ -3721,7 +3879,7 @@
 </file>
 
 <file path=word/footnotes.xml><?xml version="1.0" encoding="utf-8"?>
-<w:footnotes xmlns:wpc="http://schemas.microsoft.com/office/word/2010/wordprocessingCanvas" xmlns:cx="http://schemas.microsoft.com/office/drawing/2014/chartex" xmlns:cx1="http://schemas.microsoft.com/office/drawing/2015/9/8/chartex" xmlns:cx2="http://schemas.microsoft.com/office/drawing/2015/10/21/chartex" xmlns:cx3="http://schemas.microsoft.com/office/drawing/2016/5/9/chartex" xmlns:cx4="http://schemas.microsoft.com/office/drawing/2016/5/10/chartex" xmlns:cx5="http://schemas.microsoft.com/office/drawing/2016/5/11/chartex" xmlns:cx6="http://schemas.microsoft.com/office/drawing/2016/5/12/chartex" xmlns:cx7="http://schemas.microsoft.com/office/drawing/2016/5/13/chartex" xmlns:cx8="http://schemas.microsoft.com/office/drawing/2016/5/14/chartex" xmlns:mc="http://schemas.openxmlformats.org/markup-compatibility/2006" xmlns:aink="http://schemas.microsoft.com/office/drawing/2016/ink" xmlns:am3d="http://schemas.microsoft.com/office/drawing/2017/model3d" xmlns:o="urn:schemas-microsoft-com:office:office" xmlns:r="http://schemas.openxmlformats.org/officeDocument/2006/relationships" xmlns:m="http://schemas.openxmlformats.org/officeDocument/2006/math" xmlns:v="urn:schemas-microsoft-com:vml" xmlns:wp14="http://schemas.microsoft.com/office/word/2010/wordprocessingDrawing" xmlns:wp="http://schemas.openxmlformats.org/drawingml/2006/wordprocessingDrawing" xmlns:w10="urn:schemas-microsoft-com:office:word" xmlns:w="http://schemas.openxmlformats.org/wordprocessingml/2006/main" xmlns:w14="http://schemas.microsoft.com/office/word/2010/wordml" xmlns:w15="http://schemas.microsoft.com/office/word/2012/wordml" xmlns:w16cid="http://schemas.microsoft.com/office/word/2016/wordml/cid" xmlns:w16se="http://schemas.microsoft.com/office/word/2015/wordml/symex" xmlns:wpg="http://schemas.microsoft.com/office/word/2010/wordprocessingGroup" xmlns:wpi="http://schemas.microsoft.com/office/word/2010/wordprocessingInk" xmlns:wne="http://schemas.microsoft.com/office/word/2006/wordml" xmlns:wps="http://schemas.microsoft.com/office/word/2010/wordprocessingShape" mc:Ignorable="w14 w15 w16se w16cid wp14">
+<w:footnotes xmlns:wpc="http://schemas.microsoft.com/office/word/2010/wordprocessingCanvas" xmlns:cx="http://schemas.microsoft.com/office/drawing/2014/chartex" xmlns:cx1="http://schemas.microsoft.com/office/drawing/2015/9/8/chartex" xmlns:cx2="http://schemas.microsoft.com/office/drawing/2015/10/21/chartex" xmlns:cx3="http://schemas.microsoft.com/office/drawing/2016/5/9/chartex" xmlns:cx4="http://schemas.microsoft.com/office/drawing/2016/5/10/chartex" xmlns:cx5="http://schemas.microsoft.com/office/drawing/2016/5/11/chartex" xmlns:cx6="http://schemas.microsoft.com/office/drawing/2016/5/12/chartex" xmlns:cx7="http://schemas.microsoft.com/office/drawing/2016/5/13/chartex" xmlns:cx8="http://schemas.microsoft.com/office/drawing/2016/5/14/chartex" xmlns:mc="http://schemas.openxmlformats.org/markup-compatibility/2006" xmlns:aink="http://schemas.microsoft.com/office/drawing/2016/ink" xmlns:am3d="http://schemas.microsoft.com/office/drawing/2017/model3d" xmlns:o="urn:schemas-microsoft-com:office:office" xmlns:oel="http://schemas.microsoft.com/office/2019/extlst" xmlns:r="http://schemas.openxmlformats.org/officeDocument/2006/relationships" xmlns:m="http://schemas.openxmlformats.org/officeDocument/2006/math" xmlns:v="urn:schemas-microsoft-com:vml" xmlns:wp14="http://schemas.microsoft.com/office/word/2010/wordprocessingDrawing" xmlns:wp="http://schemas.openxmlformats.org/drawingml/2006/wordprocessingDrawing" xmlns:w10="urn:schemas-microsoft-com:office:word" xmlns:w="http://schemas.openxmlformats.org/wordprocessingml/2006/main" xmlns:w14="http://schemas.microsoft.com/office/word/2010/wordml" xmlns:w15="http://schemas.microsoft.com/office/word/2012/wordml" xmlns:w16cex="http://schemas.microsoft.com/office/word/2018/wordml/cex" xmlns:w16cid="http://schemas.microsoft.com/office/word/2016/wordml/cid" xmlns:w16="http://schemas.microsoft.com/office/word/2018/wordml" xmlns:w16sdtdh="http://schemas.microsoft.com/office/word/2020/wordml/sdtdatahash" xmlns:w16se="http://schemas.microsoft.com/office/word/2015/wordml/symex" xmlns:wpg="http://schemas.microsoft.com/office/word/2010/wordprocessingGroup" xmlns:wpi="http://schemas.microsoft.com/office/word/2010/wordprocessingInk" xmlns:wne="http://schemas.microsoft.com/office/word/2006/wordml" xmlns:wps="http://schemas.microsoft.com/office/word/2010/wordprocessingShape" mc:Ignorable="w14 w15 w16se w16cid w16 w16cex w16sdtdh wp14">
   <w:footnote w:type="separator" w:id="-1">
     <w:p>
       <w:pPr>
@@ -3746,7 +3904,7 @@
 </file>
 
 <file path=word/header1.xml><?xml version="1.0" encoding="utf-8"?>
-<w:hdr xmlns:wpc="http://schemas.microsoft.com/office/word/2010/wordprocessingCanvas" xmlns:cx="http://schemas.microsoft.com/office/drawing/2014/chartex" xmlns:cx1="http://schemas.microsoft.com/office/drawing/2015/9/8/chartex" xmlns:cx2="http://schemas.microsoft.com/office/drawing/2015/10/21/chartex" xmlns:cx3="http://schemas.microsoft.com/office/drawing/2016/5/9/chartex" xmlns:cx4="http://schemas.microsoft.com/office/drawing/2016/5/10/chartex" xmlns:cx5="http://schemas.microsoft.com/office/drawing/2016/5/11/chartex" xmlns:cx6="http://schemas.microsoft.com/office/drawing/2016/5/12/chartex" xmlns:cx7="http://schemas.microsoft.com/office/drawing/2016/5/13/chartex" xmlns:cx8="http://schemas.microsoft.com/office/drawing/2016/5/14/chartex" xmlns:mc="http://schemas.openxmlformats.org/markup-compatibility/2006" xmlns:aink="http://schemas.microsoft.com/office/drawing/2016/ink" xmlns:am3d="http://schemas.microsoft.com/office/drawing/2017/model3d" xmlns:o="urn:schemas-microsoft-com:office:office" xmlns:r="http://schemas.openxmlformats.org/officeDocument/2006/relationships" xmlns:m="http://schemas.openxmlformats.org/officeDocument/2006/math" xmlns:v="urn:schemas-microsoft-com:vml" xmlns:wp14="http://schemas.microsoft.com/office/word/2010/wordprocessingDrawing" xmlns:wp="http://schemas.openxmlformats.org/drawingml/2006/wordprocessingDrawing" xmlns:w10="urn:schemas-microsoft-com:office:word" xmlns:w="http://schemas.openxmlformats.org/wordprocessingml/2006/main" xmlns:w14="http://schemas.microsoft.com/office/word/2010/wordml" xmlns:w15="http://schemas.microsoft.com/office/word/2012/wordml" xmlns:w16cid="http://schemas.microsoft.com/office/word/2016/wordml/cid" xmlns:w16se="http://schemas.microsoft.com/office/word/2015/wordml/symex" xmlns:wpg="http://schemas.microsoft.com/office/word/2010/wordprocessingGroup" xmlns:wpi="http://schemas.microsoft.com/office/word/2010/wordprocessingInk" xmlns:wne="http://schemas.microsoft.com/office/word/2006/wordml" xmlns:wps="http://schemas.microsoft.com/office/word/2010/wordprocessingShape" mc:Ignorable="w14 w15 w16se w16cid wp14">
+<w:hdr xmlns:wpc="http://schemas.microsoft.com/office/word/2010/wordprocessingCanvas" xmlns:cx="http://schemas.microsoft.com/office/drawing/2014/chartex" xmlns:cx1="http://schemas.microsoft.com/office/drawing/2015/9/8/chartex" xmlns:cx2="http://schemas.microsoft.com/office/drawing/2015/10/21/chartex" xmlns:cx3="http://schemas.microsoft.com/office/drawing/2016/5/9/chartex" xmlns:cx4="http://schemas.microsoft.com/office/drawing/2016/5/10/chartex" xmlns:cx5="http://schemas.microsoft.com/office/drawing/2016/5/11/chartex" xmlns:cx6="http://schemas.microsoft.com/office/drawing/2016/5/12/chartex" xmlns:cx7="http://schemas.microsoft.com/office/drawing/2016/5/13/chartex" xmlns:cx8="http://schemas.microsoft.com/office/drawing/2016/5/14/chartex" xmlns:mc="http://schemas.openxmlformats.org/markup-compatibility/2006" xmlns:aink="http://schemas.microsoft.com/office/drawing/2016/ink" xmlns:am3d="http://schemas.microsoft.com/office/drawing/2017/model3d" xmlns:o="urn:schemas-microsoft-com:office:office" xmlns:oel="http://schemas.microsoft.com/office/2019/extlst" xmlns:r="http://schemas.openxmlformats.org/officeDocument/2006/relationships" xmlns:m="http://schemas.openxmlformats.org/officeDocument/2006/math" xmlns:v="urn:schemas-microsoft-com:vml" xmlns:wp14="http://schemas.microsoft.com/office/word/2010/wordprocessingDrawing" xmlns:wp="http://schemas.openxmlformats.org/drawingml/2006/wordprocessingDrawing" xmlns:w10="urn:schemas-microsoft-com:office:word" xmlns:w="http://schemas.openxmlformats.org/wordprocessingml/2006/main" xmlns:w14="http://schemas.microsoft.com/office/word/2010/wordml" xmlns:w15="http://schemas.microsoft.com/office/word/2012/wordml" xmlns:w16cex="http://schemas.microsoft.com/office/word/2018/wordml/cex" xmlns:w16cid="http://schemas.microsoft.com/office/word/2016/wordml/cid" xmlns:w16="http://schemas.microsoft.com/office/word/2018/wordml" xmlns:w16sdtdh="http://schemas.microsoft.com/office/word/2020/wordml/sdtdatahash" xmlns:w16se="http://schemas.microsoft.com/office/word/2015/wordml/symex" xmlns:wpg="http://schemas.microsoft.com/office/word/2010/wordprocessingGroup" xmlns:wpi="http://schemas.microsoft.com/office/word/2010/wordprocessingInk" xmlns:wne="http://schemas.microsoft.com/office/word/2006/wordml" xmlns:wps="http://schemas.microsoft.com/office/word/2010/wordprocessingShape" mc:Ignorable="w14 w15 w16se w16cid w16 w16cex w16sdtdh wp14">
   <w:p>
     <w:pPr>
       <w:pStyle w:val="Header"/>
@@ -3898,7 +4056,7 @@
 </file>
 
 <file path=word/numbering.xml><?xml version="1.0" encoding="utf-8"?>
-<w:numbering xmlns:wpc="http://schemas.microsoft.com/office/word/2010/wordprocessingCanvas" xmlns:cx="http://schemas.microsoft.com/office/drawing/2014/chartex" xmlns:cx1="http://schemas.microsoft.com/office/drawing/2015/9/8/chartex" xmlns:cx2="http://schemas.microsoft.com/office/drawing/2015/10/21/chartex" xmlns:cx3="http://schemas.microsoft.com/office/drawing/2016/5/9/chartex" xmlns:cx4="http://schemas.microsoft.com/office/drawing/2016/5/10/chartex" xmlns:cx5="http://schemas.microsoft.com/office/drawing/2016/5/11/chartex" xmlns:cx6="http://schemas.microsoft.com/office/drawing/2016/5/12/chartex" xmlns:cx7="http://schemas.microsoft.com/office/drawing/2016/5/13/chartex" xmlns:cx8="http://schemas.microsoft.com/office/drawing/2016/5/14/chartex" xmlns:mc="http://schemas.openxmlformats.org/markup-compatibility/2006" xmlns:aink="http://schemas.microsoft.com/office/drawing/2016/ink" xmlns:am3d="http://schemas.microsoft.com/office/drawing/2017/model3d" xmlns:o="urn:schemas-microsoft-com:office:office" xmlns:r="http://schemas.openxmlformats.org/officeDocument/2006/relationships" xmlns:m="http://schemas.openxmlformats.org/officeDocument/2006/math" xmlns:v="urn:schemas-microsoft-com:vml" xmlns:wp14="http://schemas.microsoft.com/office/word/2010/wordprocessingDrawing" xmlns:wp="http://schemas.openxmlformats.org/drawingml/2006/wordprocessingDrawing" xmlns:w10="urn:schemas-microsoft-com:office:word" xmlns:w="http://schemas.openxmlformats.org/wordprocessingml/2006/main" xmlns:w14="http://schemas.microsoft.com/office/word/2010/wordml" xmlns:w15="http://schemas.microsoft.com/office/word/2012/wordml" xmlns:w16cid="http://schemas.microsoft.com/office/word/2016/wordml/cid" xmlns:w16se="http://schemas.microsoft.com/office/word/2015/wordml/symex" xmlns:wpg="http://schemas.microsoft.com/office/word/2010/wordprocessingGroup" xmlns:wpi="http://schemas.microsoft.com/office/word/2010/wordprocessingInk" xmlns:wne="http://schemas.microsoft.com/office/word/2006/wordml" xmlns:wps="http://schemas.microsoft.com/office/word/2010/wordprocessingShape" mc:Ignorable="w14 w15 w16se w16cid wp14">
+<w:numbering xmlns:wpc="http://schemas.microsoft.com/office/word/2010/wordprocessingCanvas" xmlns:cx="http://schemas.microsoft.com/office/drawing/2014/chartex" xmlns:cx1="http://schemas.microsoft.com/office/drawing/2015/9/8/chartex" xmlns:cx2="http://schemas.microsoft.com/office/drawing/2015/10/21/chartex" xmlns:cx3="http://schemas.microsoft.com/office/drawing/2016/5/9/chartex" xmlns:cx4="http://schemas.microsoft.com/office/drawing/2016/5/10/chartex" xmlns:cx5="http://schemas.microsoft.com/office/drawing/2016/5/11/chartex" xmlns:cx6="http://schemas.microsoft.com/office/drawing/2016/5/12/chartex" xmlns:cx7="http://schemas.microsoft.com/office/drawing/2016/5/13/chartex" xmlns:cx8="http://schemas.microsoft.com/office/drawing/2016/5/14/chartex" xmlns:mc="http://schemas.openxmlformats.org/markup-compatibility/2006" xmlns:aink="http://schemas.microsoft.com/office/drawing/2016/ink" xmlns:am3d="http://schemas.microsoft.com/office/drawing/2017/model3d" xmlns:o="urn:schemas-microsoft-com:office:office" xmlns:oel="http://schemas.microsoft.com/office/2019/extlst" xmlns:r="http://schemas.openxmlformats.org/officeDocument/2006/relationships" xmlns:m="http://schemas.openxmlformats.org/officeDocument/2006/math" xmlns:v="urn:schemas-microsoft-com:vml" xmlns:wp14="http://schemas.microsoft.com/office/word/2010/wordprocessingDrawing" xmlns:wp="http://schemas.openxmlformats.org/drawingml/2006/wordprocessingDrawing" xmlns:w10="urn:schemas-microsoft-com:office:word" xmlns:w="http://schemas.openxmlformats.org/wordprocessingml/2006/main" xmlns:w14="http://schemas.microsoft.com/office/word/2010/wordml" xmlns:w15="http://schemas.microsoft.com/office/word/2012/wordml" xmlns:w16cex="http://schemas.microsoft.com/office/word/2018/wordml/cex" xmlns:w16cid="http://schemas.microsoft.com/office/word/2016/wordml/cid" xmlns:w16="http://schemas.microsoft.com/office/word/2018/wordml" xmlns:w16sdtdh="http://schemas.microsoft.com/office/word/2020/wordml/sdtdatahash" xmlns:w16se="http://schemas.microsoft.com/office/word/2015/wordml/symex" xmlns:wpg="http://schemas.microsoft.com/office/word/2010/wordprocessingGroup" xmlns:wpi="http://schemas.microsoft.com/office/word/2010/wordprocessingInk" xmlns:wne="http://schemas.microsoft.com/office/word/2006/wordml" xmlns:wps="http://schemas.microsoft.com/office/word/2010/wordprocessingShape" mc:Ignorable="w14 w15 w16se w16cid w16 w16cex w16sdtdh wp14">
   <w:abstractNum w:abstractNumId="0" w15:restartNumberingAfterBreak="0">
     <w:nsid w:val="00FF5F4E"/>
     <w:multiLevelType w:val="multilevel"/>
@@ -5502,37 +5660,37 @@
       </w:rPr>
     </w:lvl>
   </w:abstractNum>
-  <w:num w:numId="1">
+  <w:num w:numId="1" w16cid:durableId="842820196">
     <w:abstractNumId w:val="1"/>
   </w:num>
-  <w:num w:numId="2">
+  <w:num w:numId="2" w16cid:durableId="366412217">
     <w:abstractNumId w:val="0"/>
   </w:num>
-  <w:num w:numId="3">
+  <w:num w:numId="3" w16cid:durableId="2050638572">
     <w:abstractNumId w:val="3"/>
   </w:num>
-  <w:num w:numId="4">
+  <w:num w:numId="4" w16cid:durableId="431779643">
     <w:abstractNumId w:val="9"/>
   </w:num>
-  <w:num w:numId="5">
+  <w:num w:numId="5" w16cid:durableId="872578490">
     <w:abstractNumId w:val="6"/>
   </w:num>
-  <w:num w:numId="6">
+  <w:num w:numId="6" w16cid:durableId="345448492">
     <w:abstractNumId w:val="5"/>
   </w:num>
-  <w:num w:numId="7">
+  <w:num w:numId="7" w16cid:durableId="425542691">
     <w:abstractNumId w:val="10"/>
   </w:num>
-  <w:num w:numId="8">
+  <w:num w:numId="8" w16cid:durableId="646931323">
     <w:abstractNumId w:val="7"/>
   </w:num>
-  <w:num w:numId="9">
+  <w:num w:numId="9" w16cid:durableId="554391021">
     <w:abstractNumId w:val="4"/>
   </w:num>
-  <w:num w:numId="10">
+  <w:num w:numId="10" w16cid:durableId="637880867">
     <w:abstractNumId w:val="8"/>
   </w:num>
-  <w:num w:numId="11">
+  <w:num w:numId="11" w16cid:durableId="2138143017">
     <w:abstractNumId w:val="2"/>
   </w:num>
   <w:numIdMacAtCleanup w:val="10"/>
@@ -5540,7 +5698,7 @@
 </file>
 
 <file path=word/styles.xml><?xml version="1.0" encoding="utf-8"?>
-<w:styles xmlns:mc="http://schemas.openxmlformats.org/markup-compatibility/2006" xmlns:r="http://schemas.openxmlformats.org/officeDocument/2006/relationships" xmlns:w="http://schemas.openxmlformats.org/wordprocessingml/2006/main" xmlns:w14="http://schemas.microsoft.com/office/word/2010/wordml" xmlns:w15="http://schemas.microsoft.com/office/word/2012/wordml" xmlns:w16cid="http://schemas.microsoft.com/office/word/2016/wordml/cid" xmlns:w16se="http://schemas.microsoft.com/office/word/2015/wordml/symex" mc:Ignorable="w14 w15 w16se w16cid">
+<w:styles xmlns:mc="http://schemas.openxmlformats.org/markup-compatibility/2006" xmlns:r="http://schemas.openxmlformats.org/officeDocument/2006/relationships" xmlns:w="http://schemas.openxmlformats.org/wordprocessingml/2006/main" xmlns:w14="http://schemas.microsoft.com/office/word/2010/wordml" xmlns:w15="http://schemas.microsoft.com/office/word/2012/wordml" xmlns:w16cex="http://schemas.microsoft.com/office/word/2018/wordml/cex" xmlns:w16cid="http://schemas.microsoft.com/office/word/2016/wordml/cid" xmlns:w16="http://schemas.microsoft.com/office/word/2018/wordml" xmlns:w16sdtdh="http://schemas.microsoft.com/office/word/2020/wordml/sdtdatahash" xmlns:w16se="http://schemas.microsoft.com/office/word/2015/wordml/symex" mc:Ignorable="w14 w15 w16se w16cid w16 w16cex w16sdtdh">
   <w:docDefaults>
     <w:rPrDefault>
       <w:rPr>
@@ -7060,6 +7218,25 @@
 </file>
 
 <file path=customXml/item1.xml><?xml version="1.0" encoding="utf-8"?>
+<b:Sources xmlns:b="http://schemas.openxmlformats.org/officeDocument/2006/bibliography" xmlns="http://schemas.openxmlformats.org/officeDocument/2006/bibliography" SelectedStyle="\APASixthEditionOfficeOnline.xsl" StyleName="APA" Version="6"/>
+</file>
+
+<file path=customXml/item2.xml><?xml version="1.0" encoding="utf-8"?>
+<p:properties xmlns:p="http://schemas.microsoft.com/office/2006/metadata/properties" xmlns:xsi="http://www.w3.org/2001/XMLSchema-instance" xmlns:pc="http://schemas.microsoft.com/office/infopath/2007/PartnerControls">
+  <documentManagement/>
+</p:properties>
+</file>
+
+<file path=customXml/item3.xml><?xml version="1.0" encoding="utf-8"?>
+<?mso-contentType ?>
+<FormTemplates xmlns="http://schemas.microsoft.com/sharepoint/v3/contenttype/forms">
+  <Display>DocumentLibraryForm</Display>
+  <Edit>DocumentLibraryForm</Edit>
+  <New>DocumentLibraryForm</New>
+</FormTemplates>
+</file>
+
+<file path=customXml/item4.xml><?xml version="1.0" encoding="utf-8"?>
 <ct:contentTypeSchema xmlns:ct="http://schemas.microsoft.com/office/2006/metadata/contentType" xmlns:ma="http://schemas.microsoft.com/office/2006/metadata/properties/metaAttributes" ct:_="" ma:_="" ma:contentTypeName="Document" ma:contentTypeID="0x01010072AEBB1BF0129F448DE4BAE1438642A8" ma:contentTypeVersion="5" ma:contentTypeDescription="Create a new document." ma:contentTypeScope="" ma:versionID="a92b5dda56b871ab4155f020288d7c2c">
   <xsd:schema xmlns:xsd="http://www.w3.org/2001/XMLSchema" xmlns:xs="http://www.w3.org/2001/XMLSchema" xmlns:p="http://schemas.microsoft.com/office/2006/metadata/properties" xmlns:ns2="22fbb82f-1199-4107-b4a4-253f22414107" targetNamespace="http://schemas.microsoft.com/office/2006/metadata/properties" ma:root="true" ma:fieldsID="dde532390c9598f6ae6e4328501c3fe0" ns2:_="">
     <xsd:import namespace="22fbb82f-1199-4107-b4a4-253f22414107"/>
@@ -7209,30 +7386,24 @@
 </ct:contentTypeSchema>
 </file>
 
-<file path=customXml/item2.xml><?xml version="1.0" encoding="utf-8"?>
-<?mso-contentType ?>
-<FormTemplates xmlns="http://schemas.microsoft.com/sharepoint/v3/contenttype/forms">
-  <Display>DocumentLibraryForm</Display>
-  <Edit>DocumentLibraryForm</Edit>
-  <New>DocumentLibraryForm</New>
-</FormTemplates>
-</file>
-
-<file path=customXml/item3.xml><?xml version="1.0" encoding="utf-8"?>
-<p:properties xmlns:p="http://schemas.microsoft.com/office/2006/metadata/properties" xmlns:xsi="http://www.w3.org/2001/XMLSchema-instance" xmlns:pc="http://schemas.microsoft.com/office/infopath/2007/PartnerControls">
-  <documentManagement/>
-</p:properties>
-</file>
-
-<file path=customXml/item4.xml><?xml version="1.0" encoding="utf-8"?>
-<b:Sources xmlns:b="http://schemas.openxmlformats.org/officeDocument/2006/bibliography" xmlns="http://schemas.openxmlformats.org/officeDocument/2006/bibliography" SelectedStyle="\APASixthEditionOfficeOnline.xsl" StyleName="APA" Version="6"/>
-</file>
-
 <file path=customXml/itemProps1.xml><?xml version="1.0" encoding="utf-8"?>
-<ds:datastoreItem xmlns:ds="http://schemas.openxmlformats.org/officeDocument/2006/customXml" ds:itemID="{E635EF4E-31CB-42E8-9F83-05E8A519FD1A}"/>
+<ds:datastoreItem xmlns:ds="http://schemas.openxmlformats.org/officeDocument/2006/customXml" ds:itemID="{6B2F895B-F954-8145-9BC2-E01F63D93A54}">
+  <ds:schemaRefs>
+    <ds:schemaRef ds:uri="http://schemas.openxmlformats.org/officeDocument/2006/bibliography"/>
+  </ds:schemaRefs>
+</ds:datastoreItem>
 </file>
 
 <file path=customXml/itemProps2.xml><?xml version="1.0" encoding="utf-8"?>
+<ds:datastoreItem xmlns:ds="http://schemas.openxmlformats.org/officeDocument/2006/customXml" ds:itemID="{1E2E0F3D-743A-46C1-AB75-A576400306A6}">
+  <ds:schemaRefs>
+    <ds:schemaRef ds:uri="http://schemas.microsoft.com/office/2006/metadata/properties"/>
+    <ds:schemaRef ds:uri="http://schemas.microsoft.com/office/infopath/2007/PartnerControls"/>
+  </ds:schemaRefs>
+</ds:datastoreItem>
+</file>
+
+<file path=customXml/itemProps3.xml><?xml version="1.0" encoding="utf-8"?>
 <ds:datastoreItem xmlns:ds="http://schemas.openxmlformats.org/officeDocument/2006/customXml" ds:itemID="{F110EE49-0CD1-47CE-99D9-04B60D149777}">
   <ds:schemaRefs>
     <ds:schemaRef ds:uri="http://schemas.microsoft.com/sharepoint/v3/contenttype/forms"/>
@@ -7240,20 +7411,20 @@
 </ds:datastoreItem>
 </file>
 
-<file path=customXml/itemProps3.xml><?xml version="1.0" encoding="utf-8"?>
-<ds:datastoreItem xmlns:ds="http://schemas.openxmlformats.org/officeDocument/2006/customXml" ds:itemID="{1E2E0F3D-743A-46C1-AB75-A576400306A6}">
+<file path=customXml/itemProps4.xml><?xml version="1.0" encoding="utf-8"?>
+<ds:datastoreItem xmlns:ds="http://schemas.openxmlformats.org/officeDocument/2006/customXml" ds:itemID="{E635EF4E-31CB-42E8-9F83-05E8A519FD1A}">
   <ds:schemaRefs>
+    <ds:schemaRef ds:uri="http://schemas.microsoft.com/office/2006/metadata/contentType"/>
+    <ds:schemaRef ds:uri="http://schemas.microsoft.com/office/2006/metadata/properties/metaAttributes"/>
+    <ds:schemaRef ds:uri="http://www.w3.org/2001/XMLSchema"/>
     <ds:schemaRef ds:uri="http://schemas.microsoft.com/office/2006/metadata/properties"/>
+    <ds:schemaRef ds:uri="22fbb82f-1199-4107-b4a4-253f22414107"/>
+    <ds:schemaRef ds:uri="http://schemas.microsoft.com/office/2006/documentManagement/types"/>
     <ds:schemaRef ds:uri="http://schemas.microsoft.com/office/infopath/2007/PartnerControls"/>
-    <ds:schemaRef ds:uri="3b8cddb4-28c9-4546-9d92-34fab5833b05"/>
-  </ds:schemaRefs>
-</ds:datastoreItem>
-</file>
-
-<file path=customXml/itemProps4.xml><?xml version="1.0" encoding="utf-8"?>
-<ds:datastoreItem xmlns:ds="http://schemas.openxmlformats.org/officeDocument/2006/customXml" ds:itemID="{6B2F895B-F954-8145-9BC2-E01F63D93A54}">
-  <ds:schemaRefs>
-    <ds:schemaRef ds:uri="http://schemas.openxmlformats.org/officeDocument/2006/bibliography"/>
+    <ds:schemaRef ds:uri="http://schemas.openxmlformats.org/package/2006/metadata/core-properties"/>
+    <ds:schemaRef ds:uri="http://purl.org/dc/elements/1.1/"/>
+    <ds:schemaRef ds:uri="http://purl.org/dc/terms/"/>
+    <ds:schemaRef ds:uri="http://schemas.microsoft.com/internal/obd"/>
   </ds:schemaRefs>
 </ds:datastoreItem>
 </file>
</xml_diff>